<commit_message>
Zwischencommit, Geografische Karte, Aufräumarbeiten
</commit_message>
<xml_diff>
--- a/Deliverables/Glossar.docx
+++ b/Deliverables/Glossar.docx
@@ -146,7 +146,6 @@
           <w:szCs w:val="30"/>
         </w:rPr>
       </w:pPr>
-      <w:proofErr w:type="spellStart"/>
       <w:r>
         <w:rPr>
           <w:color w:val="333333"/>
@@ -154,57 +153,7 @@
           <w:szCs w:val="30"/>
           <w:shd w:val="clear" w:color="auto" w:fill="FFFFFF"/>
         </w:rPr>
-        <w:t>Eclipse</w:t>
-      </w:r>
-      <w:proofErr w:type="spellEnd"/>
-      <w:r>
-        <w:rPr>
-          <w:color w:val="333333"/>
-          <w:sz w:val="30"/>
-          <w:szCs w:val="30"/>
-          <w:shd w:val="clear" w:color="auto" w:fill="FFFFFF"/>
-        </w:rPr>
-        <w:t xml:space="preserve"> RCP ist ein Standardframework für Geschäftsanwendungen. Mit der neusten Generation E4 wurde </w:t>
-      </w:r>
-      <w:proofErr w:type="spellStart"/>
-      <w:r>
-        <w:rPr>
-          <w:color w:val="333333"/>
-          <w:sz w:val="30"/>
-          <w:szCs w:val="30"/>
-          <w:shd w:val="clear" w:color="auto" w:fill="FFFFFF"/>
-        </w:rPr>
-        <w:t>Eclipse</w:t>
-      </w:r>
-      <w:proofErr w:type="spellEnd"/>
-      <w:r>
-        <w:rPr>
-          <w:color w:val="333333"/>
-          <w:sz w:val="30"/>
-          <w:szCs w:val="30"/>
-          <w:shd w:val="clear" w:color="auto" w:fill="FFFFFF"/>
-        </w:rPr>
-        <w:t xml:space="preserve"> RCP vollständig modernisiert. Anhand einer wichtigen RCP Applikation der SBB wird eine Migration auf </w:t>
-      </w:r>
-      <w:proofErr w:type="spellStart"/>
-      <w:r>
-        <w:rPr>
-          <w:color w:val="333333"/>
-          <w:sz w:val="30"/>
-          <w:szCs w:val="30"/>
-          <w:shd w:val="clear" w:color="auto" w:fill="FFFFFF"/>
-        </w:rPr>
-        <w:t>Eclipse</w:t>
-      </w:r>
-      <w:proofErr w:type="spellEnd"/>
-      <w:r>
-        <w:rPr>
-          <w:color w:val="333333"/>
-          <w:sz w:val="30"/>
-          <w:szCs w:val="30"/>
-          <w:shd w:val="clear" w:color="auto" w:fill="FFFFFF"/>
-        </w:rPr>
-        <w:t xml:space="preserve"> E4 exemplarisch durchgeführt und die dabei berücksichtigten Aspekte dargestellt.</w:t>
+        <w:t>Eclipse RCP ist ein Standardframework für Geschäftsanwendungen. Mit der neusten Generation E4 wurde Eclipse RCP vollständig modernisiert. Anhand einer wichtigen RCP Applikation der SBB wird eine Migration auf Eclipse E4 exemplarisch durchgeführt und die dabei berücksichtigten Aspekte dargestellt.</w:t>
       </w:r>
     </w:p>
     <w:p>
@@ -345,11 +294,38 @@
               <w:pStyle w:val="Textkrper"/>
               <w:jc w:val="left"/>
             </w:pPr>
-            <w:proofErr w:type="spellStart"/>
+            <w:r>
+              <w:t>Betriebspunkt</w:t>
+            </w:r>
+            <w:bookmarkStart w:id="0" w:name="_GoBack"/>
+            <w:bookmarkEnd w:id="0"/>
+          </w:p>
+        </w:tc>
+        <w:tc>
+          <w:tcPr>
+            <w:tcW w:w="5670" w:type="dxa"/>
+          </w:tcPr>
+          <w:p>
+            <w:pPr>
+              <w:pStyle w:val="Textkrper"/>
+              <w:jc w:val="left"/>
+            </w:pPr>
+          </w:p>
+        </w:tc>
+      </w:tr>
+      <w:tr>
+        <w:tc>
+          <w:tcPr>
+            <w:tcW w:w="3369" w:type="dxa"/>
+          </w:tcPr>
+          <w:p>
+            <w:pPr>
+              <w:pStyle w:val="Textkrper"/>
+              <w:jc w:val="left"/>
+            </w:pPr>
             <w:r>
               <w:t>Branch</w:t>
             </w:r>
-            <w:proofErr w:type="spellEnd"/>
           </w:p>
         </w:tc>
         <w:tc>
@@ -401,13 +377,8 @@
               <w:pStyle w:val="Textkrper"/>
               <w:jc w:val="left"/>
             </w:pPr>
-            <w:proofErr w:type="spellStart"/>
             <w:r>
-              <w:t>Eclipse</w:t>
-            </w:r>
-            <w:proofErr w:type="spellEnd"/>
-            <w:r>
-              <w:t xml:space="preserve"> RCP</w:t>
+              <w:t>Eclipse RCP</w:t>
             </w:r>
           </w:p>
         </w:tc>
@@ -420,13 +391,8 @@
               <w:pStyle w:val="Textkrper"/>
               <w:jc w:val="left"/>
             </w:pPr>
-            <w:proofErr w:type="spellStart"/>
             <w:r>
-              <w:t>Eclipse</w:t>
-            </w:r>
-            <w:proofErr w:type="spellEnd"/>
-            <w:r>
-              <w:t xml:space="preserve"> Rich Client Plattform, </w:t>
+              <w:t xml:space="preserve">Eclipse Rich Client Plattform, </w:t>
             </w:r>
           </w:p>
         </w:tc>
@@ -441,13 +407,8 @@
               <w:pStyle w:val="Textkrper"/>
               <w:jc w:val="left"/>
             </w:pPr>
-            <w:proofErr w:type="spellStart"/>
             <w:r>
-              <w:t>Eclipse</w:t>
-            </w:r>
-            <w:proofErr w:type="spellEnd"/>
-            <w:r>
-              <w:t xml:space="preserve"> IDE</w:t>
+              <w:t>Eclipse IDE</w:t>
             </w:r>
           </w:p>
         </w:tc>
@@ -515,15 +476,7 @@
               <w:jc w:val="left"/>
             </w:pPr>
             <w:r>
-              <w:t xml:space="preserve">In den Dokumenten als Synonym für </w:t>
-            </w:r>
-            <w:proofErr w:type="spellStart"/>
-            <w:r>
-              <w:t>Eclipse</w:t>
-            </w:r>
-            <w:proofErr w:type="spellEnd"/>
-            <w:r>
-              <w:t xml:space="preserve"> RCP 4 </w:t>
+              <w:t xml:space="preserve">In den Dokumenten als Synonym für Eclipse RCP 4 </w:t>
             </w:r>
           </w:p>
         </w:tc>
@@ -553,20 +506,7 @@
               <w:jc w:val="left"/>
             </w:pPr>
             <w:r>
-              <w:t xml:space="preserve">In den Dokumenten als Synonym für </w:t>
-            </w:r>
-            <w:proofErr w:type="spellStart"/>
-            <w:r>
-              <w:t>Eclipse</w:t>
-            </w:r>
-            <w:proofErr w:type="spellEnd"/>
-            <w:r>
-              <w:t xml:space="preserve"> RCP 3</w:t>
-            </w:r>
-            <w:bookmarkStart w:id="0" w:name="_GoBack"/>
-            <w:bookmarkEnd w:id="0"/>
-            <w:r>
-              <w:t xml:space="preserve"> </w:t>
+              <w:t xml:space="preserve">In den Dokumenten als Synonym für Eclipse RCP 3 </w:t>
             </w:r>
           </w:p>
         </w:tc>
@@ -754,14 +694,12 @@
                 <w:szCs w:val="20"/>
               </w:rPr>
             </w:pPr>
-            <w:proofErr w:type="spellStart"/>
             <w:r>
               <w:rPr>
                 <w:szCs w:val="20"/>
               </w:rPr>
               <w:t>Targetplattform</w:t>
             </w:r>
-            <w:proofErr w:type="spellEnd"/>
           </w:p>
         </w:tc>
         <w:tc>
@@ -921,7 +859,6 @@
           </w:rPr>
           <w:tab/>
         </w:r>
-        <w:proofErr w:type="spellStart"/>
         <w:r>
           <w:rPr>
             <w:b w:val="0"/>
@@ -929,17 +866,7 @@
             <w:sz w:val="18"/>
             <w:szCs w:val="18"/>
           </w:rPr>
-          <w:t>Rothenbühler</w:t>
-        </w:r>
-        <w:proofErr w:type="spellEnd"/>
-        <w:r>
-          <w:rPr>
-            <w:b w:val="0"/>
-            <w:color w:val="17365D" w:themeColor="text2" w:themeShade="BF"/>
-            <w:sz w:val="18"/>
-            <w:szCs w:val="18"/>
-          </w:rPr>
-          <w:t xml:space="preserve"> Mike</w:t>
+          <w:t>Rothenbühler Mike</w:t>
         </w:r>
         <w:r>
           <w:rPr>
@@ -8289,9 +8216,12 @@
 </file>
 
 <file path=customXml/item1.xml><?xml version="1.0" encoding="utf-8"?>
-<p:properties xmlns:p="http://schemas.microsoft.com/office/2006/metadata/properties" xmlns:xsi="http://www.w3.org/2001/XMLSchema-instance">
-  <documentManagement/>
-</p:properties>
+<?mso-contentType ?>
+<FormTemplates xmlns="http://schemas.microsoft.com/sharepoint/v3/contenttype/forms">
+  <Display>DocumentLibraryForm</Display>
+  <Edit>DocumentLibraryForm</Edit>
+  <New>DocumentLibraryForm</New>
+</FormTemplates>
 </file>
 
 <file path=customXml/item2.xml><?xml version="1.0" encoding="utf-8"?>
@@ -8344,12 +8274,9 @@
 </file>
 
 <file path=customXml/item3.xml><?xml version="1.0" encoding="utf-8"?>
-<?mso-contentType ?>
-<FormTemplates xmlns="http://schemas.microsoft.com/sharepoint/v3/contenttype/forms">
-  <Display>DocumentLibraryForm</Display>
-  <Edit>DocumentLibraryForm</Edit>
-  <New>DocumentLibraryForm</New>
-</FormTemplates>
+<p:properties xmlns:p="http://schemas.microsoft.com/office/2006/metadata/properties" xmlns:xsi="http://www.w3.org/2001/XMLSchema-instance">
+  <documentManagement/>
+</p:properties>
 </file>
 
 <file path=customXml/item4.xml><?xml version="1.0" encoding="utf-8"?>
@@ -8357,9 +8284,9 @@
 </file>
 
 <file path=customXml/itemProps1.xml><?xml version="1.0" encoding="utf-8"?>
-<ds:datastoreItem xmlns:ds="http://schemas.openxmlformats.org/officeDocument/2006/customXml" ds:itemID="{534356DD-AA99-42B8-A412-9EC9942A65C7}">
+<ds:datastoreItem xmlns:ds="http://schemas.openxmlformats.org/officeDocument/2006/customXml" ds:itemID="{3B87583E-DB31-48EB-83CE-80DBB87A54E6}">
   <ds:schemaRefs>
-    <ds:schemaRef ds:uri="http://schemas.microsoft.com/office/2006/metadata/properties"/>
+    <ds:schemaRef ds:uri="http://schemas.microsoft.com/sharepoint/v3/contenttype/forms"/>
   </ds:schemaRefs>
 </ds:datastoreItem>
 </file>
@@ -8380,15 +8307,15 @@
 </file>
 
 <file path=customXml/itemProps3.xml><?xml version="1.0" encoding="utf-8"?>
-<ds:datastoreItem xmlns:ds="http://schemas.openxmlformats.org/officeDocument/2006/customXml" ds:itemID="{3B87583E-DB31-48EB-83CE-80DBB87A54E6}">
+<ds:datastoreItem xmlns:ds="http://schemas.openxmlformats.org/officeDocument/2006/customXml" ds:itemID="{534356DD-AA99-42B8-A412-9EC9942A65C7}">
   <ds:schemaRefs>
-    <ds:schemaRef ds:uri="http://schemas.microsoft.com/sharepoint/v3/contenttype/forms"/>
+    <ds:schemaRef ds:uri="http://schemas.microsoft.com/office/2006/metadata/properties"/>
   </ds:schemaRefs>
 </ds:datastoreItem>
 </file>
 
 <file path=customXml/itemProps4.xml><?xml version="1.0" encoding="utf-8"?>
-<ds:datastoreItem xmlns:ds="http://schemas.openxmlformats.org/officeDocument/2006/customXml" ds:itemID="{00320598-337A-4F3E-B21F-9D97647CDA8E}">
+<ds:datastoreItem xmlns:ds="http://schemas.openxmlformats.org/officeDocument/2006/customXml" ds:itemID="{A186E6F9-F785-4D43-A089-7B4702F2D632}">
   <ds:schemaRefs>
     <ds:schemaRef ds:uri="http://schemas.openxmlformats.org/officeDocument/2006/bibliography"/>
   </ds:schemaRefs>

</xml_diff>